<commit_message>
update file danh gia
</commit_message>
<xml_diff>
--- a/DoAnCuoiKi-PhieuChamDiem-LetTutor-2023.docx
+++ b/DoAnCuoiKi-PhieuChamDiem-LetTutor-2023.docx
@@ -2332,6 +2332,15 @@
                 <w:szCs w:val="20"/>
               </w:rPr>
             </w:pPr>
+            <w:r>
+              <w:rPr>
+                <w:rFonts w:ascii="Tahoma" w:eastAsia="Tahoma" w:hAnsi="Tahoma" w:cs="Tahoma"/>
+                <w:color w:val="FF0000"/>
+                <w:sz w:val="20"/>
+                <w:szCs w:val="20"/>
+              </w:rPr>
+              <w:t>-0.25</w:t>
+            </w:r>
           </w:p>
         </w:tc>
         <w:tc>
@@ -2665,6 +2674,15 @@
                 <w:szCs w:val="20"/>
               </w:rPr>
             </w:pPr>
+            <w:r>
+              <w:rPr>
+                <w:rFonts w:ascii="Tahoma" w:eastAsia="Tahoma" w:hAnsi="Tahoma" w:cs="Tahoma"/>
+                <w:color w:val="FF0000"/>
+                <w:sz w:val="20"/>
+                <w:szCs w:val="20"/>
+              </w:rPr>
+              <w:t>Message em chưa làm xong ạ</w:t>
+            </w:r>
           </w:p>
         </w:tc>
       </w:tr>
@@ -3642,15 +3660,7 @@
                 <w:sz w:val="20"/>
                 <w:szCs w:val="20"/>
               </w:rPr>
-              <w:t>-</w:t>
-            </w:r>
-            <w:r>
-              <w:rPr>
-                <w:rFonts w:ascii="Tahoma" w:eastAsia="Tahoma" w:hAnsi="Tahoma" w:cs="Tahoma"/>
-                <w:sz w:val="20"/>
-                <w:szCs w:val="20"/>
-              </w:rPr>
-              <w:t>1</w:t>
+              <w:t>-1</w:t>
             </w:r>
           </w:p>
         </w:tc>
@@ -4783,20 +4793,27 @@
                 <w:szCs w:val="20"/>
               </w:rPr>
             </w:pPr>
-            <w:r>
+          </w:p>
+        </w:tc>
+        <w:tc>
+          <w:tcPr>
+            <w:tcW w:w="802" w:type="dxa"/>
+          </w:tcPr>
+          <w:p>
+            <w:pPr>
+              <w:spacing w:before="144" w:after="144" w:line="240" w:lineRule="auto"/>
               <w:rPr>
                 <w:rFonts w:ascii="Tahoma" w:eastAsia="Tahoma" w:hAnsi="Tahoma" w:cs="Tahoma"/>
                 <w:color w:val="000000"/>
                 <w:sz w:val="20"/>
                 <w:szCs w:val="20"/>
               </w:rPr>
-              <w:t>-0.5</w:t>
-            </w:r>
-          </w:p>
-        </w:tc>
-        <w:tc>
-          <w:tcPr>
-            <w:tcW w:w="802" w:type="dxa"/>
+            </w:pPr>
+          </w:p>
+        </w:tc>
+        <w:tc>
+          <w:tcPr>
+            <w:tcW w:w="3253" w:type="dxa"/>
           </w:tcPr>
           <w:p>
             <w:pPr>
@@ -4808,31 +4825,6 @@
                 <w:szCs w:val="20"/>
               </w:rPr>
             </w:pPr>
-          </w:p>
-        </w:tc>
-        <w:tc>
-          <w:tcPr>
-            <w:tcW w:w="3253" w:type="dxa"/>
-          </w:tcPr>
-          <w:p>
-            <w:pPr>
-              <w:spacing w:before="144" w:after="144" w:line="240" w:lineRule="auto"/>
-              <w:rPr>
-                <w:rFonts w:ascii="Tahoma" w:eastAsia="Tahoma" w:hAnsi="Tahoma" w:cs="Tahoma"/>
-                <w:color w:val="000000"/>
-                <w:sz w:val="20"/>
-                <w:szCs w:val="20"/>
-              </w:rPr>
-            </w:pPr>
-            <w:r>
-              <w:rPr>
-                <w:rFonts w:ascii="Tahoma" w:eastAsia="Tahoma" w:hAnsi="Tahoma" w:cs="Tahoma"/>
-                <w:color w:val="000000"/>
-                <w:sz w:val="20"/>
-                <w:szCs w:val="20"/>
-              </w:rPr>
-              <w:t>Chưa làm xong</w:t>
-            </w:r>
           </w:p>
         </w:tc>
       </w:tr>
@@ -5720,7 +5712,7 @@
             </wp:anchor>
           </w:drawing>
         </mc:Choice>
-        <mc:Fallback xmlns:dgm="http://schemas.openxmlformats.org/drawingml/2006/diagram" xmlns:lc="http://schemas.openxmlformats.org/drawingml/2006/lockedCanvas" xmlns:c="http://schemas.openxmlformats.org/drawingml/2006/chart" xmlns:pic="http://schemas.openxmlformats.org/drawingml/2006/picture" xmlns:a="http://schemas.openxmlformats.org/drawingml/2006/main" xmlns:sl="http://schemas.openxmlformats.org/schemaLibrary/2006/main">
+        <mc:Fallback xmlns:sl="http://schemas.openxmlformats.org/schemaLibrary/2006/main" xmlns:a="http://schemas.openxmlformats.org/drawingml/2006/main" xmlns:pic="http://schemas.openxmlformats.org/drawingml/2006/picture" xmlns:c="http://schemas.openxmlformats.org/drawingml/2006/chart" xmlns:lc="http://schemas.openxmlformats.org/drawingml/2006/lockedCanvas" xmlns:dgm="http://schemas.openxmlformats.org/drawingml/2006/diagram">
           <w:drawing>
             <wp:anchor allowOverlap="1" behindDoc="0" distB="0" distT="0" distL="114300" distR="114300" hidden="0" layoutInCell="1" locked="0" relativeHeight="0" simplePos="0">
               <wp:simplePos x="0" y="0"/>
@@ -5919,7 +5911,7 @@
             </wp:anchor>
           </w:drawing>
         </mc:Choice>
-        <mc:Fallback xmlns:dgm="http://schemas.openxmlformats.org/drawingml/2006/diagram" xmlns:lc="http://schemas.openxmlformats.org/drawingml/2006/lockedCanvas" xmlns:c="http://schemas.openxmlformats.org/drawingml/2006/chart" xmlns:pic="http://schemas.openxmlformats.org/drawingml/2006/picture" xmlns:a="http://schemas.openxmlformats.org/drawingml/2006/main" xmlns:sl="http://schemas.openxmlformats.org/schemaLibrary/2006/main">
+        <mc:Fallback xmlns:sl="http://schemas.openxmlformats.org/schemaLibrary/2006/main" xmlns:a="http://schemas.openxmlformats.org/drawingml/2006/main" xmlns:pic="http://schemas.openxmlformats.org/drawingml/2006/picture" xmlns:c="http://schemas.openxmlformats.org/drawingml/2006/chart" xmlns:lc="http://schemas.openxmlformats.org/drawingml/2006/lockedCanvas" xmlns:dgm="http://schemas.openxmlformats.org/drawingml/2006/diagram">
           <w:drawing>
             <wp:anchor allowOverlap="1" behindDoc="0" distB="0" distT="0" distL="114300" distR="114300" hidden="0" layoutInCell="1" locked="0" relativeHeight="0" simplePos="0">
               <wp:simplePos x="0" y="0"/>

</xml_diff>